<commit_message>
Removed an API-key from being shared
</commit_message>
<xml_diff>
--- a/HESTIA_Uncertainty_Analysis.docx
+++ b/HESTIA_Uncertainty_Analysis.docx
@@ -7,19 +7,7 @@
         <w:pStyle w:val="Title"/>
       </w:pPr>
       <w:r>
-        <w:t xml:space="preserve">Gathering</w:t>
-      </w:r>
-      <w:r>
-        <w:t xml:space="preserve"> </w:t>
-      </w:r>
-      <w:r>
-        <w:t xml:space="preserve">and</w:t>
-      </w:r>
-      <w:r>
-        <w:t xml:space="preserve"> </w:t>
-      </w:r>
-      <w:r>
-        <w:t xml:space="preserve">uncertainty</w:t>
+        <w:t xml:space="preserve">Uncertainty</w:t>
       </w:r>
       <w:r>
         <w:t xml:space="preserve"> </w:t>
@@ -101,7 +89,7 @@
         <w:pStyle w:val="Date"/>
       </w:pPr>
       <w:r>
-        <w:t xml:space="preserve">2023-05-31</w:t>
+        <w:t xml:space="preserve">2023-06-05</w:t>
       </w:r>
     </w:p>
     <w:p>
@@ -508,7 +496,16 @@
         <w:t xml:space="preserve">(Schreinemachers and Tipraqsa 2012)</w:t>
       </w:r>
       <w:r>
-        <w:t xml:space="preserve">. However, data on potentially toxic chemicals used for different farming systems, toxicity evaluations for different compounds, and variability in toxicity potentials are incomplete and fragmented, hampering accurate global comparisons of ecotoxicity impacts of different food products. Accurate toxicological characterization of chemicals is essential for ensuring the safety of human health and the environment, where proper toxicological characterization involves identifying and evaluating the potential adverse effects of chemicals, determining the level of exposure that is safe for humans and the environment, and assessing the risk posed by exposure to chemicals</w:t>
+        <w:t xml:space="preserve">. However, data on potentially toxic chemicals used for different farming systems, toxicity evaluations for different compounds, and variability in toxicity potentials are incomplete and fragmented, hampering accurate global comparisons of ecotoxicity impacts of different food products</w:t>
+      </w:r>
+      <w:r>
+        <w:t xml:space="preserve"> </w:t>
+      </w:r>
+      <w:r>
+        <w:t xml:space="preserve">(Der Werf, Knudsen, and Cederberg 2020)</w:t>
+      </w:r>
+      <w:r>
+        <w:t xml:space="preserve">. Accurate toxicological characterization of chemicals is essential for ensuring the safety of human health and the environment, where proper toxicological characterization involves identifying and evaluating the potential adverse effects of chemicals, determining the level of exposure that is safe for humans and the environment, and assessing the risk posed by exposure to chemicals</w:t>
       </w:r>
       <w:r>
         <w:t xml:space="preserve"> </w:t>
@@ -1196,7 +1193,7 @@
       </w:r>
     </w:p>
     <w:bookmarkEnd w:id="25"/>
-    <w:bookmarkStart w:id="84" w:name="methods"/>
+    <w:bookmarkStart w:id="85" w:name="methods"/>
     <w:p>
       <w:pPr>
         <w:pStyle w:val="Heading2"/>
@@ -2944,7 +2941,48 @@
         <w:br/>
       </w:r>
       <w:r>
-        <w:t xml:space="preserve">Complete taxonomic information was collected for all species using R package Taxize</w:t>
+        <w:t xml:space="preserve">Records with taxonomic information annotated as binomial species names (i.e. </w:t>
+      </w:r>
+      <w:r>
+        <w:rPr>
+          <w:iCs/>
+          <w:i/>
+        </w:rPr>
+        <w:t xml:space="preserve">Daphnia magna</w:t>
+      </w:r>
+      <w:r>
+        <w:t xml:space="preserve">) are kept, including annotations at a lower taxonomic level, such as sub-species or</w:t>
+      </w:r>
+      <w:r>
+        <w:t xml:space="preserve"> </w:t>
+      </w:r>
+      <w:r>
+        <w:rPr>
+          <w:iCs/>
+          <w:i/>
+        </w:rPr>
+        <w:t xml:space="preserve">varietas</w:t>
+      </w:r>
+      <w:r>
+        <w:t xml:space="preserve">. Meanwhile, any record with taxonomic annotation higher than species level, such as genus or class or higher, are discarded as to no misrepresent a presence of an</w:t>
+      </w:r>
+      <w:r>
+        <w:t xml:space="preserve"> </w:t>
+      </w:r>
+      <w:r>
+        <w:t xml:space="preserve">“</w:t>
+      </w:r>
+      <w:r>
+        <w:t xml:space="preserve">artificial</w:t>
+      </w:r>
+      <w:r>
+        <w:t xml:space="preserve">”</w:t>
+      </w:r>
+      <w:r>
+        <w:t xml:space="preserve"> </w:t>
+      </w:r>
+      <w:r>
+        <w:t xml:space="preserve">species in the downstream calculations. Complete taxonomic information was collected for all species using R package Taxize</w:t>
       </w:r>
       <w:r>
         <w:t xml:space="preserve"> </w:t>
@@ -32091,7 +32129,7 @@
         <w:t xml:space="preserve"> </w:t>
       </w:r>
       <w:r>
-        <w:t xml:space="preserve">at one extreme, while the median difference is 0.17</w:t>
+        <w:t xml:space="preserve">at the largest extreme, while the median difference is 0.17</w:t>
       </w:r>
       <w:r>
         <w:t xml:space="preserve"> </w:t>
@@ -32215,14 +32253,14 @@
         <w:t xml:space="preserve"> </w:t>
       </w:r>
       <w:r>
-        <w:t xml:space="preserve">Averaging across species can be problematic for records where taxonomic detail is given at levels above species.</w:t>
+        <w:t xml:space="preserve">Averaging across species can be problematic for records where taxonomic details are given at levels above species.</w:t>
       </w:r>
       <w:r>
         <w:t xml:space="preserve"> </w:t>
       </w:r>
       <m:oMath>
         <m:r>
-          <m:t>e</m:t>
+          <m:t>E</m:t>
         </m:r>
         <m:r>
           <m:t>q</m:t>
@@ -32232,7 +32270,7 @@
         <w:t xml:space="preserve"> </w:t>
       </w:r>
       <w:r>
-        <w:t xml:space="preserve">5 calculates the mean of all per-species average EC10eq effect values (</w:t>
+        <w:t xml:space="preserve">5 calculates the mean of all per-species EC10eq effect values (</w:t>
       </w:r>
       <m:oMath>
         <m:acc>
@@ -32262,36 +32300,52 @@
         <m:r>
           <m:t>g</m:t>
         </m:r>
-        <m:r>
-          <m:t>H</m:t>
-        </m:r>
-        <m:r>
-          <m:t>C</m:t>
-        </m:r>
-        <m:sSub>
+        <m:d>
+          <m:dPr>
+            <m:begChr m:val="("/>
+            <m:endChr m:val=")"/>
+            <m:sepChr m:val=""/>
+            <m:grow/>
+          </m:dPr>
           <m:e>
             <m:r>
-              <m:t>20</m:t>
-            </m:r>
-          </m:e>
-          <m:sub>
-            <m:r>
-              <m:t>E</m:t>
+              <m:t>H</m:t>
             </m:r>
             <m:r>
               <m:t>C</m:t>
             </m:r>
-            <m:r>
-              <m:t>10</m:t>
-            </m:r>
-            <m:r>
-              <m:t>e</m:t>
-            </m:r>
-            <m:r>
-              <m:t>q</m:t>
-            </m:r>
-          </m:sub>
-        </m:sSub>
+            <m:sSub>
+              <m:e>
+                <m:r>
+                  <m:t>20</m:t>
+                </m:r>
+              </m:e>
+              <m:sub>
+                <m:r>
+                  <m:t>E</m:t>
+                </m:r>
+                <m:r>
+                  <m:t>C</m:t>
+                </m:r>
+                <m:sSup>
+                  <m:e>
+                    <m:r>
+                      <m:t>10</m:t>
+                    </m:r>
+                  </m:e>
+                  <m:sup>
+                    <m:r>
+                      <m:t>e</m:t>
+                    </m:r>
+                    <m:r>
+                      <m:t>q</m:t>
+                    </m:r>
+                  </m:sup>
+                </m:sSup>
+              </m:sub>
+            </m:sSub>
+          </m:e>
+        </m:d>
       </m:oMath>
       <w:r>
         <w:t xml:space="preserve">, records defined at a higher taxonomic rank than species will influence the calculation by representing an artificial species, for example</w:t>
@@ -32323,7 +32377,7 @@
         <w:t xml:space="preserve">D. magna</w:t>
       </w:r>
       <w:r>
-        <w:t xml:space="preserve">. Such records have been removed from this data set representing 803 records (not counting common names or erroneous names). These types of records</w:t>
+        <w:t xml:space="preserve">. Such above-species-level taxonomic identifiers have been removed from this data set resulting in the exclusion of 803 names (not counting common names or erroneous names). This issue seem to be overlooked, as these taxonomic ids at higher level</w:t>
       </w:r>
       <w:r>
         <w:t xml:space="preserve"> </w:t>
@@ -32333,7 +32387,35 @@
           <w:bCs/>
           <w:b/>
         </w:rPr>
-        <w:t xml:space="preserve">are present in</w:t>
+        <w:t xml:space="preserve">are present in both</w:t>
+      </w:r>
+      <w:r>
+        <w:rPr>
+          <w:bCs/>
+          <w:b/>
+        </w:rPr>
+        <w:t xml:space="preserve"> </w:t>
+      </w:r>
+      <w:r>
+        <w:rPr>
+          <w:bCs/>
+          <w:b/>
+        </w:rPr>
+        <w:t xml:space="preserve">Connors et al. (2019)</w:t>
+      </w:r>
+      <w:r>
+        <w:rPr>
+          <w:bCs/>
+          <w:b/>
+        </w:rPr>
+        <w:t xml:space="preserve"> </w:t>
+      </w:r>
+      <w:r>
+        <w:rPr>
+          <w:bCs/>
+          <w:b/>
+        </w:rPr>
+        <w:t xml:space="preserve">and</w:t>
       </w:r>
       <w:r>
         <w:rPr>
@@ -32350,7 +32432,7 @@
         <w:t xml:space="preserve">Sala et al. (2022)</w:t>
       </w:r>
       <w:r>
-        <w:t xml:space="preserve">. Since data scarcity is an issue this poses an idea for future analysis to test how robust a methodology of averaging records across genus-level instead of species-level, a method which will could produce more data-rich averaging calculations, but at the cost of fewer points on the SSD-curve.</w:t>
+        <w:t xml:space="preserve">. Since data scarcity is an issue this poses an avenue for future analysis when testing how robust a methodology of averaging records across genus-level instead of species-level. Such an approach could produce more data-rich averaging calculations, but at the cost of fewer data points to construct an SSD-curve from.</w:t>
       </w:r>
     </w:p>
     <w:p>
@@ -32379,36 +32461,52 @@
         <m:r>
           <m:t>g</m:t>
         </m:r>
-        <m:r>
-          <m:t>H</m:t>
-        </m:r>
-        <m:r>
-          <m:t>C</m:t>
-        </m:r>
-        <m:sSub>
+        <m:d>
+          <m:dPr>
+            <m:begChr m:val="("/>
+            <m:endChr m:val=")"/>
+            <m:sepChr m:val=""/>
+            <m:grow/>
+          </m:dPr>
           <m:e>
             <m:r>
-              <m:t>20</m:t>
-            </m:r>
-          </m:e>
-          <m:sub>
-            <m:r>
-              <m:t>E</m:t>
+              <m:t>H</m:t>
             </m:r>
             <m:r>
               <m:t>C</m:t>
             </m:r>
-            <m:r>
-              <m:t>10</m:t>
-            </m:r>
-            <m:r>
-              <m:t>e</m:t>
-            </m:r>
-            <m:r>
-              <m:t>q</m:t>
-            </m:r>
-          </m:sub>
-        </m:sSub>
+            <m:sSub>
+              <m:e>
+                <m:r>
+                  <m:t>20</m:t>
+                </m:r>
+              </m:e>
+              <m:sub>
+                <m:r>
+                  <m:t>E</m:t>
+                </m:r>
+                <m:r>
+                  <m:t>C</m:t>
+                </m:r>
+                <m:sSup>
+                  <m:e>
+                    <m:r>
+                      <m:t>10</m:t>
+                    </m:r>
+                  </m:e>
+                  <m:sup>
+                    <m:r>
+                      <m:t>e</m:t>
+                    </m:r>
+                    <m:r>
+                      <m:t>q</m:t>
+                    </m:r>
+                  </m:sup>
+                </m:sSup>
+              </m:sub>
+            </m:sSub>
+          </m:e>
+        </m:d>
       </m:oMath>
       <w:r>
         <w:t xml:space="preserve"> </w:t>
@@ -32429,36 +32527,52 @@
         <m:r>
           <m:t>g</m:t>
         </m:r>
-        <m:r>
-          <m:t>H</m:t>
-        </m:r>
-        <m:r>
-          <m:t>C</m:t>
-        </m:r>
-        <m:sSub>
+        <m:d>
+          <m:dPr>
+            <m:begChr m:val="("/>
+            <m:endChr m:val=")"/>
+            <m:sepChr m:val=""/>
+            <m:grow/>
+          </m:dPr>
           <m:e>
             <m:r>
-              <m:t>20</m:t>
-            </m:r>
-          </m:e>
-          <m:sub>
-            <m:r>
-              <m:t>E</m:t>
+              <m:t>H</m:t>
             </m:r>
             <m:r>
               <m:t>C</m:t>
             </m:r>
-            <m:r>
-              <m:t>10</m:t>
-            </m:r>
-            <m:r>
-              <m:t>e</m:t>
-            </m:r>
-            <m:r>
-              <m:t>q</m:t>
-            </m:r>
-          </m:sub>
-        </m:sSub>
+            <m:sSub>
+              <m:e>
+                <m:r>
+                  <m:t>20</m:t>
+                </m:r>
+              </m:e>
+              <m:sub>
+                <m:r>
+                  <m:t>E</m:t>
+                </m:r>
+                <m:r>
+                  <m:t>C</m:t>
+                </m:r>
+                <m:sSup>
+                  <m:e>
+                    <m:r>
+                      <m:t>10</m:t>
+                    </m:r>
+                  </m:e>
+                  <m:sup>
+                    <m:r>
+                      <m:t>e</m:t>
+                    </m:r>
+                    <m:r>
+                      <m:t>q</m:t>
+                    </m:r>
+                  </m:sup>
+                </m:sSup>
+              </m:sub>
+            </m:sSub>
+          </m:e>
+        </m:d>
       </m:oMath>
       <w:r>
         <w:t xml:space="preserve"> </w:t>
@@ -32548,7 +32662,7 @@
           <w:bCs/>
           <w:b/>
         </w:rPr>
-        <w:t xml:space="preserve">Outcomes from this project</w:t>
+        <w:t xml:space="preserve">Conclusions</w:t>
       </w:r>
       <w:r>
         <w:br/>
@@ -32569,7 +32683,7 @@
       </w:r>
     </w:p>
     <w:bookmarkEnd w:id="47"/>
-    <w:bookmarkStart w:id="83" w:name="references"/>
+    <w:bookmarkStart w:id="84" w:name="references"/>
     <w:p>
       <w:pPr>
         <w:pStyle w:val="Heading3"/>
@@ -32578,7 +32692,7 @@
         <w:t xml:space="preserve">References</w:t>
       </w:r>
     </w:p>
-    <w:bookmarkStart w:id="82" w:name="refs"/>
+    <w:bookmarkStart w:id="83" w:name="refs"/>
     <w:bookmarkStart w:id="49" w:name="ref-aurisano_2019"/>
     <w:p>
       <w:pPr>
@@ -32963,7 +33077,39 @@
       </w:r>
     </w:p>
     <w:bookmarkEnd w:id="56"/>
-    <w:bookmarkStart w:id="57" w:name="ref-dimitrov2016qsar"/>
+    <w:bookmarkStart w:id="57" w:name="ref-van2020towards"/>
+    <w:p>
+      <w:pPr>
+        <w:pStyle w:val="Bibliography"/>
+      </w:pPr>
+      <w:r>
+        <w:t xml:space="preserve">Der Werf, Hayo MG van, Marie Trydeman Knudsen, and Christel Cederberg. 2020.</w:t>
+      </w:r>
+      <w:r>
+        <w:t xml:space="preserve"> </w:t>
+      </w:r>
+      <w:r>
+        <w:t xml:space="preserve">“Towards Better Representation of Organic Agriculture in Life Cycle Assessment.”</w:t>
+      </w:r>
+      <w:r>
+        <w:t xml:space="preserve"> </w:t>
+      </w:r>
+      <w:r>
+        <w:rPr>
+          <w:iCs/>
+          <w:i/>
+        </w:rPr>
+        <w:t xml:space="preserve">Nature Sustainability</w:t>
+      </w:r>
+      <w:r>
+        <w:t xml:space="preserve"> </w:t>
+      </w:r>
+      <w:r>
+        <w:t xml:space="preserve">3 (6): 419–25.</w:t>
+      </w:r>
+    </w:p>
+    <w:bookmarkEnd w:id="57"/>
+    <w:bookmarkStart w:id="58" w:name="ref-dimitrov2016qsar"/>
     <w:p>
       <w:pPr>
         <w:pStyle w:val="Bibliography"/>
@@ -32994,8 +33140,8 @@
         <w:t xml:space="preserve">27 (3): 203–19.</w:t>
       </w:r>
     </w:p>
-    <w:bookmarkEnd w:id="57"/>
-    <w:bookmarkStart w:id="59" w:name="ref-Fantke_2017"/>
+    <w:bookmarkEnd w:id="58"/>
+    <w:bookmarkStart w:id="60" w:name="ref-Fantke_2017"/>
     <w:p>
       <w:pPr>
         <w:pStyle w:val="Bibliography"/>
@@ -33018,7 +33164,7 @@
       <w:r>
         <w:t xml:space="preserve"> </w:t>
       </w:r>
-      <w:hyperlink r:id="rId58">
+      <w:hyperlink r:id="rId59">
         <w:r>
           <w:rPr>
             <w:rStyle w:val="Hyperlink"/>
@@ -33030,8 +33176,8 @@
         <w:t xml:space="preserve">.</w:t>
       </w:r>
     </w:p>
-    <w:bookmarkEnd w:id="59"/>
-    <w:bookmarkStart w:id="60" w:name="ref-floris2014generalizable"/>
+    <w:bookmarkEnd w:id="60"/>
+    <w:bookmarkStart w:id="61" w:name="ref-floris2014generalizable"/>
     <w:p>
       <w:pPr>
         <w:pStyle w:val="Bibliography"/>
@@ -33062,8 +33208,8 @@
         <w:t xml:space="preserve">6 (1): 1–7.</w:t>
       </w:r>
     </w:p>
-    <w:bookmarkEnd w:id="60"/>
-    <w:bookmarkStart w:id="61" w:name="ref-hauschild2015"/>
+    <w:bookmarkEnd w:id="61"/>
+    <w:bookmarkStart w:id="62" w:name="ref-hauschild2015"/>
     <w:p>
       <w:pPr>
         <w:pStyle w:val="Bibliography"/>
@@ -33085,8 +33231,8 @@
         <w:t xml:space="preserve">. Springer.</w:t>
       </w:r>
     </w:p>
-    <w:bookmarkEnd w:id="61"/>
-    <w:bookmarkStart w:id="62" w:name="ref-henriksson2015"/>
+    <w:bookmarkEnd w:id="62"/>
+    <w:bookmarkStart w:id="63" w:name="ref-henriksson2015"/>
     <w:p>
       <w:pPr>
         <w:pStyle w:val="Bibliography"/>
@@ -33117,8 +33263,8 @@
         <w:t xml:space="preserve">49 (24): 14176–83.</w:t>
       </w:r>
     </w:p>
-    <w:bookmarkEnd w:id="62"/>
-    <w:bookmarkStart w:id="63" w:name="ref-huijbregts2000"/>
+    <w:bookmarkEnd w:id="63"/>
+    <w:bookmarkStart w:id="64" w:name="ref-huijbregts2000"/>
     <w:p>
       <w:pPr>
         <w:pStyle w:val="Bibliography"/>
@@ -33149,8 +33295,8 @@
         <w:t xml:space="preserve">41 (4): 541–73.</w:t>
       </w:r>
     </w:p>
-    <w:bookmarkEnd w:id="63"/>
-    <w:bookmarkStart w:id="64" w:name="ref-krewski2010"/>
+    <w:bookmarkEnd w:id="64"/>
+    <w:bookmarkStart w:id="65" w:name="ref-krewski2010"/>
     <w:p>
       <w:pPr>
         <w:pStyle w:val="Bibliography"/>
@@ -33181,8 +33327,8 @@
         <w:t xml:space="preserve">13 (2-4): 51–138.</w:t>
       </w:r>
     </w:p>
-    <w:bookmarkEnd w:id="64"/>
-    <w:bookmarkStart w:id="65" w:name="ref-owsianiak2019"/>
+    <w:bookmarkEnd w:id="65"/>
+    <w:bookmarkStart w:id="66" w:name="ref-owsianiak2019"/>
     <w:p>
       <w:pPr>
         <w:pStyle w:val="Bibliography"/>
@@ -33216,8 +33362,8 @@
         <w:t xml:space="preserve">, edited by Rolf Frischknecht and Olivier Jolliet, 138–72. Paris, France: UNEP/SETAC Life Cycle Initiative.</w:t>
       </w:r>
     </w:p>
-    <w:bookmarkEnd w:id="65"/>
-    <w:bookmarkStart w:id="67" w:name="ref-owsianiak_2022"/>
+    <w:bookmarkEnd w:id="66"/>
+    <w:bookmarkStart w:id="68" w:name="ref-owsianiak_2022"/>
     <w:p>
       <w:pPr>
         <w:pStyle w:val="Bibliography"/>
@@ -33268,7 +33414,7 @@
       <w:r>
         <w:t xml:space="preserve"> </w:t>
       </w:r>
-      <w:hyperlink r:id="rId66">
+      <w:hyperlink r:id="rId67">
         <w:r>
           <w:rPr>
             <w:rStyle w:val="Hyperlink"/>
@@ -33280,8 +33426,8 @@
         <w:t xml:space="preserve">.</w:t>
       </w:r>
     </w:p>
-    <w:bookmarkEnd w:id="67"/>
-    <w:bookmarkStart w:id="68" w:name="ref-paulus2019"/>
+    <w:bookmarkEnd w:id="68"/>
+    <w:bookmarkStart w:id="69" w:name="ref-paulus2019"/>
     <w:p>
       <w:pPr>
         <w:pStyle w:val="Bibliography"/>
@@ -33312,8 +33458,8 @@
         <w:t xml:space="preserve">222 (4): 635–44.</w:t>
       </w:r>
     </w:p>
-    <w:bookmarkEnd w:id="68"/>
-    <w:bookmarkStart w:id="69" w:name="ref-pennington2005"/>
+    <w:bookmarkEnd w:id="69"/>
+    <w:bookmarkStart w:id="70" w:name="ref-pennington2005"/>
     <w:p>
       <w:pPr>
         <w:pStyle w:val="Bibliography"/>
@@ -33344,8 +33490,8 @@
         <w:t xml:space="preserve">39 (4): 1119–28.</w:t>
       </w:r>
     </w:p>
-    <w:bookmarkEnd w:id="69"/>
-    <w:bookmarkStart w:id="70" w:name="ref-raychaudhuri2021"/>
+    <w:bookmarkEnd w:id="70"/>
+    <w:bookmarkStart w:id="71" w:name="ref-raychaudhuri2021"/>
     <w:p>
       <w:pPr>
         <w:pStyle w:val="Bibliography"/>
@@ -33376,8 +33522,8 @@
         <w:t xml:space="preserve">69: 227–61.</w:t>
       </w:r>
     </w:p>
-    <w:bookmarkEnd w:id="70"/>
-    <w:bookmarkStart w:id="72" w:name="ref-sala_2022"/>
+    <w:bookmarkEnd w:id="71"/>
+    <w:bookmarkStart w:id="73" w:name="ref-sala_2022"/>
     <w:p>
       <w:pPr>
         <w:pStyle w:val="Bibliography"/>
@@ -33410,7 +33556,7 @@
       <w:r>
         <w:t xml:space="preserve"> </w:t>
       </w:r>
-      <w:hyperlink r:id="rId71">
+      <w:hyperlink r:id="rId72">
         <w:r>
           <w:rPr>
             <w:rStyle w:val="Hyperlink"/>
@@ -33422,8 +33568,8 @@
         <w:t xml:space="preserve">.</w:t>
       </w:r>
     </w:p>
-    <w:bookmarkEnd w:id="72"/>
-    <w:bookmarkStart w:id="73" w:name="ref-saouter_2018"/>
+    <w:bookmarkEnd w:id="73"/>
+    <w:bookmarkStart w:id="74" w:name="ref-saouter_2018"/>
     <w:p>
       <w:pPr>
         <w:pStyle w:val="Bibliography"/>
@@ -33480,8 +33626,8 @@
         <w:t xml:space="preserve">Luxembourg: Publications Office of the European Union.</w:t>
       </w:r>
     </w:p>
-    <w:bookmarkEnd w:id="73"/>
-    <w:bookmarkStart w:id="75" w:name="ref-saouter_2019-1"/>
+    <w:bookmarkEnd w:id="74"/>
+    <w:bookmarkStart w:id="76" w:name="ref-saouter_2019-1"/>
     <w:p>
       <w:pPr>
         <w:pStyle w:val="Bibliography"/>
@@ -33595,7 +33741,7 @@
       <w:r>
         <w:t xml:space="preserve"> </w:t>
       </w:r>
-      <w:hyperlink r:id="rId74">
+      <w:hyperlink r:id="rId75">
         <w:r>
           <w:rPr>
             <w:rStyle w:val="Hyperlink"/>
@@ -33607,8 +33753,8 @@
         <w:t xml:space="preserve">.</w:t>
       </w:r>
     </w:p>
-    <w:bookmarkEnd w:id="75"/>
-    <w:bookmarkStart w:id="76" w:name="ref-schreinemachers2012"/>
+    <w:bookmarkEnd w:id="76"/>
+    <w:bookmarkStart w:id="77" w:name="ref-schreinemachers2012"/>
     <w:p>
       <w:pPr>
         <w:pStyle w:val="Bibliography"/>
@@ -33639,8 +33785,8 @@
         <w:t xml:space="preserve">37 (6): 616–26.</w:t>
       </w:r>
     </w:p>
-    <w:bookmarkEnd w:id="76"/>
-    <w:bookmarkStart w:id="78" w:name="ref-Taxize"/>
+    <w:bookmarkEnd w:id="77"/>
+    <w:bookmarkStart w:id="79" w:name="ref-Taxize"/>
     <w:p>
       <w:pPr>
         <w:pStyle w:val="Bibliography"/>
@@ -33670,7 +33816,7 @@
       <w:r>
         <w:t xml:space="preserve"> </w:t>
       </w:r>
-      <w:hyperlink r:id="rId77">
+      <w:hyperlink r:id="rId78">
         <w:r>
           <w:rPr>
             <w:rStyle w:val="Hyperlink"/>
@@ -33682,8 +33828,8 @@
         <w:t xml:space="preserve">.</w:t>
       </w:r>
     </w:p>
-    <w:bookmarkEnd w:id="78"/>
-    <w:bookmarkStart w:id="80" w:name="ref-Webchem_2020"/>
+    <w:bookmarkEnd w:id="79"/>
+    <w:bookmarkStart w:id="81" w:name="ref-Webchem_2020"/>
     <w:p>
       <w:pPr>
         <w:pStyle w:val="Bibliography"/>
@@ -33743,7 +33889,7 @@
       <w:r>
         <w:t xml:space="preserve"> </w:t>
       </w:r>
-      <w:hyperlink r:id="rId79">
+      <w:hyperlink r:id="rId80">
         <w:r>
           <w:rPr>
             <w:rStyle w:val="Hyperlink"/>
@@ -33755,8 +33901,8 @@
         <w:t xml:space="preserve">.</w:t>
       </w:r>
     </w:p>
-    <w:bookmarkEnd w:id="80"/>
-    <w:bookmarkStart w:id="81" w:name="ref-vanZelm2009"/>
+    <w:bookmarkEnd w:id="81"/>
+    <w:bookmarkStart w:id="82" w:name="ref-vanZelm2009"/>
     <w:p>
       <w:pPr>
         <w:pStyle w:val="Bibliography"/>
@@ -33777,10 +33923,10 @@
         <w:t xml:space="preserve">Springer.</w:t>
       </w:r>
     </w:p>
-    <w:bookmarkEnd w:id="81"/>
     <w:bookmarkEnd w:id="82"/>
     <w:bookmarkEnd w:id="83"/>
     <w:bookmarkEnd w:id="84"/>
+    <w:bookmarkEnd w:id="85"/>
     <w:sectPr/>
   </w:body>
 </w:document>

</xml_diff>

<commit_message>
Written parts to the paper and added the USEtox-based Impact assessment
</commit_message>
<xml_diff>
--- a/HESTIA_Uncertainty_Analysis.docx
+++ b/HESTIA_Uncertainty_Analysis.docx
@@ -7,7 +7,31 @@
         <w:pStyle w:val="Title"/>
       </w:pPr>
       <w:r>
-        <w:t xml:space="preserve">Uncertainty</w:t>
+        <w:t xml:space="preserve">Toxicological</w:t>
+      </w:r>
+      <w:r>
+        <w:t xml:space="preserve"> </w:t>
+      </w:r>
+      <w:r>
+        <w:t xml:space="preserve">database</w:t>
+      </w:r>
+      <w:r>
+        <w:t xml:space="preserve"> </w:t>
+      </w:r>
+      <w:r>
+        <w:t xml:space="preserve">construction</w:t>
+      </w:r>
+      <w:r>
+        <w:t xml:space="preserve"> </w:t>
+      </w:r>
+      <w:r>
+        <w:t xml:space="preserve">and</w:t>
+      </w:r>
+      <w:r>
+        <w:t xml:space="preserve"> </w:t>
+      </w:r>
+      <w:r>
+        <w:t xml:space="preserve">uncertainty</w:t>
       </w:r>
       <w:r>
         <w:t xml:space="preserve"> </w:t>
@@ -89,7 +113,7 @@
         <w:pStyle w:val="Date"/>
       </w:pPr>
       <w:r>
-        <w:t xml:space="preserve">2023-06-05</w:t>
+        <w:t xml:space="preserve">2023-06-12</w:t>
       </w:r>
     </w:p>
     <w:p>
@@ -690,19 +714,13 @@
         <w:pStyle w:val="BodyText"/>
       </w:pPr>
       <w:r>
-        <w:t xml:space="preserve">Based on a series of recent expert workshops, updated recommendations on which toxicological input data should form the SSD slopes for characterization of substances has been published (Owsianiak et al.,</w:t>
-      </w:r>
-      <w:r>
-        <w:t xml:space="preserve"> </w:t>
-      </w:r>
-      <w:r>
-        <w:t xml:space="preserve">(2019)</w:t>
-      </w:r>
-      <w:r>
-        <w:t xml:space="preserve">). The new recommendations include using effect data at concentrations within a range similar to ambient environmental concentrations to construct SSD models which translates into usage of the endpoints no observed effect concentration (NOEC), lowest observed effect concentration (LOEC), or effect concentrations at 0, 10 and 50% response level (EC0, EC10 &amp; EC50) endpoints when constructing SSD curves. This necessitates harmonization of data given as different endpoints into one coherent effect equivalent, recommended as effect concentration at the 10% response level equivalent (EC10eq;</w:t>
-      </w:r>
-      <w:r>
-        <w:t xml:space="preserve"> </w:t>
+        <w:t xml:space="preserve">Based on a series of recent expert workshops, updated recommendations on which toxicological input data should form the SSD slopes for characterization of substances has been published (Owsianiak et al., -</w:t>
+      </w:r>
+      <w:r>
+        <w:t xml:space="preserve">Mikolaj Owsianiak et al. (2019)</w:t>
+      </w:r>
+      <w:r>
+        <w:t xml:space="preserve">). The new recommendations include using effect data at concentrations within a range similar to ambient environmental concentrations to construct SSD models which translates into usage of the endpoints no observed effect concentration (NOEC), lowest observed effect concentration (LOEC), or effect concentrations at 0, 10 and 50% response level (EC0, EC10 &amp; EC50) endpoints when constructing SSD curves. This necessitates harmonization of data given as different endpoints into one coherent effect equivalent, recommended as effect concentration at the 10% response level equivalent (EC10eq; Aurisano et al., -</w:t>
       </w:r>
       <w:r>
         <w:t xml:space="preserve">Aurisano et al. (2019)</w:t>
@@ -800,13 +818,10 @@
         </m:sSub>
       </m:oMath>
       <w:r>
-        <w:t xml:space="preserve">) which is multiplied by a severity factor to derive the effect factor (EF) which, in turn, is multiplied with environmental fate, and ecosystem exposure products to produce characterization factors for chemicals emitted to the environment through a products’ life cycle (Owsianiak et al.,</w:t>
-      </w:r>
-      <w:r>
-        <w:t xml:space="preserve"> </w:t>
-      </w:r>
-      <w:r>
-        <w:t xml:space="preserve">(2022)</w:t>
+        <w:t xml:space="preserve">) which is multiplied by a severity factor to derive the effect factor (EF) which, in turn, is multiplied with environmental fate, and ecosystem exposure products to produce characterization factors for chemicals emitted to the environment through a products’ life cycle (Owsianiak et al., -</w:t>
+      </w:r>
+      <w:r>
+        <w:t xml:space="preserve">Mikołaj Owsianiak et al. (2022)</w:t>
       </w:r>
       <w:r>
         <w:t xml:space="preserve">).</w:t>
@@ -1019,13 +1034,10 @@
         <w:t xml:space="preserve"> </w:t>
       </w:r>
       <w:r>
-        <w:t xml:space="preserve">(Owsianiak et al.,</w:t>
-      </w:r>
-      <w:r>
-        <w:t xml:space="preserve"> </w:t>
-      </w:r>
-      <w:r>
-        <w:t xml:space="preserve">(2022)</w:t>
+        <w:t xml:space="preserve">(Owsianiak et al., -</w:t>
+      </w:r>
+      <w:r>
+        <w:t xml:space="preserve">Mikołaj Owsianiak et al. (2022)</w:t>
       </w:r>
       <w:r>
         <w:t xml:space="preserve">). Since the present HESTIA database was under construction at the release of EF v3.1, data sources overlap only to a minor extent, and original data sources are accessible within the HESTIA database, the continued assembly of the HESTIA database was motivated.</w:t>
@@ -13439,7 +13451,7 @@
         <w:pStyle w:val="FirstParagraph"/>
       </w:pPr>
       <w:r>
-        <w:t xml:space="preserve">The curated data set contain toxicological data with 118856 records across 2211 species (Table</w:t>
+        <w:t xml:space="preserve">The curated data set contain toxicological data with 118801 records across 2211 species (Table</w:t>
       </w:r>
       <w:r>
         <w:t xml:space="preserve"> </w:t>
@@ -15243,95 +15255,95 @@
                 <w:szCs w:val="18"/>
                 <w:color w:val="000000"/>
               </w:rPr>
-              <w:t xml:space="preserve">12,188</w:t>
-            </w:r>
-          </w:p>
-        </w:tc>
-        <w:tc>
-          <w:tcPr>
-            <w:tcBorders>
-              <w:bottom w:val="none" w:sz="0" w:space="0" w:color="000000"/>
-              <w:top w:val="none" w:sz="0" w:space="0" w:color="000000"/>
-              <w:left w:val="none" w:sz="0" w:space="0" w:color="000000"/>
-              <w:right w:val="none" w:sz="0" w:space="0" w:color="000000"/>
-            </w:tcBorders>
-            <w:shd w:val="clear" w:color="auto" w:fill="FFFFFF"/>
-            <w:tcMar>
-              <w:top w:w="0" w:type="dxa"/>
-              <w:bottom w:w="0" w:type="dxa"/>
-              <w:left w:w="0" w:type="dxa"/>
-              <w:right w:w="0" w:type="dxa"/>
-            </w:tcMar>
-            <w:vAlign w:val="center"/>
-          </w:tcPr>
-          <w:p>
-            <w:pPr>
-              <w:pStyle w:val="Normal"/>
-              <w:jc w:val="right"/>
-              <w:pBdr>
-                <w:bottom w:val="none" w:sz="0" w:space="0" w:color="000000"/>
-                <w:top w:val="none" w:sz="0" w:space="0" w:color="000000"/>
-                <w:left w:val="none" w:sz="0" w:space="0" w:color="000000"/>
-                <w:right w:val="none" w:sz="0" w:space="0" w:color="000000"/>
-              </w:pBdr>
-              <w:spacing w:after="100" w:before="100" w:line="240"/>
-              <w:ind w:left="100" w:right="100" w:firstLine="0" w:firstLineChars="0"/>
-            </w:pPr>
-            <w:r xmlns:w="http://schemas.openxmlformats.org/wordprocessingml/2006/main" xmlns:wp="http://schemas.openxmlformats.org/drawingml/2006/wordprocessingDrawing" xmlns:r="http://schemas.openxmlformats.org/officeDocument/2006/relationships" xmlns:w14="http://schemas.microsoft.com/office/word/2010/wordml">
-              <w:rPr>
-                <w:rFonts w:ascii="Arial" w:hAnsi="Arial" w:eastAsia="Arial" w:cs="Arial"/>
-                <w:i w:val="false"/>
-                <w:b w:val="false"/>
-                <w:u w:val="none"/>
-                <w:sz w:val="18"/>
-                <w:szCs w:val="18"/>
-                <w:color w:val="000000"/>
-              </w:rPr>
-              <w:t xml:space="preserve">2,055</w:t>
-            </w:r>
-          </w:p>
-        </w:tc>
-        <w:tc>
-          <w:tcPr>
-            <w:tcBorders>
-              <w:bottom w:val="none" w:sz="0" w:space="0" w:color="000000"/>
-              <w:top w:val="none" w:sz="0" w:space="0" w:color="000000"/>
-              <w:left w:val="none" w:sz="0" w:space="0" w:color="000000"/>
-              <w:right w:val="none" w:sz="0" w:space="0" w:color="000000"/>
-            </w:tcBorders>
-            <w:shd w:val="clear" w:color="auto" w:fill="FFFFFF"/>
-            <w:tcMar>
-              <w:top w:w="0" w:type="dxa"/>
-              <w:bottom w:w="0" w:type="dxa"/>
-              <w:left w:w="0" w:type="dxa"/>
-              <w:right w:w="0" w:type="dxa"/>
-            </w:tcMar>
-            <w:vAlign w:val="center"/>
-          </w:tcPr>
-          <w:p>
-            <w:pPr>
-              <w:pStyle w:val="Normal"/>
-              <w:jc w:val="right"/>
-              <w:pBdr>
-                <w:bottom w:val="none" w:sz="0" w:space="0" w:color="000000"/>
-                <w:top w:val="none" w:sz="0" w:space="0" w:color="000000"/>
-                <w:left w:val="none" w:sz="0" w:space="0" w:color="000000"/>
-                <w:right w:val="none" w:sz="0" w:space="0" w:color="000000"/>
-              </w:pBdr>
-              <w:spacing w:after="100" w:before="100" w:line="240"/>
-              <w:ind w:left="100" w:right="100" w:firstLine="0" w:firstLineChars="0"/>
-            </w:pPr>
-            <w:r xmlns:w="http://schemas.openxmlformats.org/wordprocessingml/2006/main" xmlns:wp="http://schemas.openxmlformats.org/drawingml/2006/wordprocessingDrawing" xmlns:r="http://schemas.openxmlformats.org/officeDocument/2006/relationships" xmlns:w14="http://schemas.microsoft.com/office/word/2010/wordml">
-              <w:rPr>
-                <w:rFonts w:ascii="Arial" w:hAnsi="Arial" w:eastAsia="Arial" w:cs="Arial"/>
-                <w:i w:val="false"/>
-                <w:b w:val="false"/>
-                <w:u w:val="none"/>
-                <w:sz w:val="18"/>
-                <w:szCs w:val="18"/>
-                <w:color w:val="000000"/>
-              </w:rPr>
-              <w:t xml:space="preserve">27,238</w:t>
+              <w:t xml:space="preserve">12,155</w:t>
+            </w:r>
+          </w:p>
+        </w:tc>
+        <w:tc>
+          <w:tcPr>
+            <w:tcBorders>
+              <w:bottom w:val="none" w:sz="0" w:space="0" w:color="000000"/>
+              <w:top w:val="none" w:sz="0" w:space="0" w:color="000000"/>
+              <w:left w:val="none" w:sz="0" w:space="0" w:color="000000"/>
+              <w:right w:val="none" w:sz="0" w:space="0" w:color="000000"/>
+            </w:tcBorders>
+            <w:shd w:val="clear" w:color="auto" w:fill="FFFFFF"/>
+            <w:tcMar>
+              <w:top w:w="0" w:type="dxa"/>
+              <w:bottom w:w="0" w:type="dxa"/>
+              <w:left w:w="0" w:type="dxa"/>
+              <w:right w:w="0" w:type="dxa"/>
+            </w:tcMar>
+            <w:vAlign w:val="center"/>
+          </w:tcPr>
+          <w:p>
+            <w:pPr>
+              <w:pStyle w:val="Normal"/>
+              <w:jc w:val="right"/>
+              <w:pBdr>
+                <w:bottom w:val="none" w:sz="0" w:space="0" w:color="000000"/>
+                <w:top w:val="none" w:sz="0" w:space="0" w:color="000000"/>
+                <w:left w:val="none" w:sz="0" w:space="0" w:color="000000"/>
+                <w:right w:val="none" w:sz="0" w:space="0" w:color="000000"/>
+              </w:pBdr>
+              <w:spacing w:after="100" w:before="100" w:line="240"/>
+              <w:ind w:left="100" w:right="100" w:firstLine="0" w:firstLineChars="0"/>
+            </w:pPr>
+            <w:r xmlns:w="http://schemas.openxmlformats.org/wordprocessingml/2006/main" xmlns:wp="http://schemas.openxmlformats.org/drawingml/2006/wordprocessingDrawing" xmlns:r="http://schemas.openxmlformats.org/officeDocument/2006/relationships" xmlns:w14="http://schemas.microsoft.com/office/word/2010/wordml">
+              <w:rPr>
+                <w:rFonts w:ascii="Arial" w:hAnsi="Arial" w:eastAsia="Arial" w:cs="Arial"/>
+                <w:i w:val="false"/>
+                <w:b w:val="false"/>
+                <w:u w:val="none"/>
+                <w:sz w:val="18"/>
+                <w:szCs w:val="18"/>
+                <w:color w:val="000000"/>
+              </w:rPr>
+              <w:t xml:space="preserve">2,047</w:t>
+            </w:r>
+          </w:p>
+        </w:tc>
+        <w:tc>
+          <w:tcPr>
+            <w:tcBorders>
+              <w:bottom w:val="none" w:sz="0" w:space="0" w:color="000000"/>
+              <w:top w:val="none" w:sz="0" w:space="0" w:color="000000"/>
+              <w:left w:val="none" w:sz="0" w:space="0" w:color="000000"/>
+              <w:right w:val="none" w:sz="0" w:space="0" w:color="000000"/>
+            </w:tcBorders>
+            <w:shd w:val="clear" w:color="auto" w:fill="FFFFFF"/>
+            <w:tcMar>
+              <w:top w:w="0" w:type="dxa"/>
+              <w:bottom w:w="0" w:type="dxa"/>
+              <w:left w:w="0" w:type="dxa"/>
+              <w:right w:w="0" w:type="dxa"/>
+            </w:tcMar>
+            <w:vAlign w:val="center"/>
+          </w:tcPr>
+          <w:p>
+            <w:pPr>
+              <w:pStyle w:val="Normal"/>
+              <w:jc w:val="right"/>
+              <w:pBdr>
+                <w:bottom w:val="none" w:sz="0" w:space="0" w:color="000000"/>
+                <w:top w:val="none" w:sz="0" w:space="0" w:color="000000"/>
+                <w:left w:val="none" w:sz="0" w:space="0" w:color="000000"/>
+                <w:right w:val="none" w:sz="0" w:space="0" w:color="000000"/>
+              </w:pBdr>
+              <w:spacing w:after="100" w:before="100" w:line="240"/>
+              <w:ind w:left="100" w:right="100" w:firstLine="0" w:firstLineChars="0"/>
+            </w:pPr>
+            <w:r xmlns:w="http://schemas.openxmlformats.org/wordprocessingml/2006/main" xmlns:wp="http://schemas.openxmlformats.org/drawingml/2006/wordprocessingDrawing" xmlns:r="http://schemas.openxmlformats.org/officeDocument/2006/relationships" xmlns:w14="http://schemas.microsoft.com/office/word/2010/wordml">
+              <w:rPr>
+                <w:rFonts w:ascii="Arial" w:hAnsi="Arial" w:eastAsia="Arial" w:cs="Arial"/>
+                <w:i w:val="false"/>
+                <w:b w:val="false"/>
+                <w:u w:val="none"/>
+                <w:sz w:val="18"/>
+                <w:szCs w:val="18"/>
+                <w:color w:val="000000"/>
+              </w:rPr>
+              <w:t xml:space="preserve">27,197</w:t>
             </w:r>
           </w:p>
         </w:tc>
@@ -15959,95 +15971,95 @@
                 <w:szCs w:val="18"/>
                 <w:color w:val="000000"/>
               </w:rPr>
-              <w:t xml:space="preserve">6,290</w:t>
-            </w:r>
-          </w:p>
-        </w:tc>
-        <w:tc>
-          <w:tcPr>
-            <w:tcBorders>
-              <w:bottom w:val="none" w:sz="0" w:space="0" w:color="000000"/>
-              <w:top w:val="none" w:sz="0" w:space="0" w:color="000000"/>
-              <w:left w:val="none" w:sz="0" w:space="0" w:color="000000"/>
-              <w:right w:val="none" w:sz="0" w:space="0" w:color="000000"/>
-            </w:tcBorders>
-            <w:shd w:val="clear" w:color="auto" w:fill="FFFFFF"/>
-            <w:tcMar>
-              <w:top w:w="0" w:type="dxa"/>
-              <w:bottom w:w="0" w:type="dxa"/>
-              <w:left w:w="0" w:type="dxa"/>
-              <w:right w:w="0" w:type="dxa"/>
-            </w:tcMar>
-            <w:vAlign w:val="center"/>
-          </w:tcPr>
-          <w:p>
-            <w:pPr>
-              <w:pStyle w:val="Normal"/>
-              <w:jc w:val="right"/>
-              <w:pBdr>
-                <w:bottom w:val="none" w:sz="0" w:space="0" w:color="000000"/>
-                <w:top w:val="none" w:sz="0" w:space="0" w:color="000000"/>
-                <w:left w:val="none" w:sz="0" w:space="0" w:color="000000"/>
-                <w:right w:val="none" w:sz="0" w:space="0" w:color="000000"/>
-              </w:pBdr>
-              <w:spacing w:after="100" w:before="100" w:line="240"/>
-              <w:ind w:left="100" w:right="100" w:firstLine="0" w:firstLineChars="0"/>
-            </w:pPr>
-            <w:r xmlns:w="http://schemas.openxmlformats.org/wordprocessingml/2006/main" xmlns:wp="http://schemas.openxmlformats.org/drawingml/2006/wordprocessingDrawing" xmlns:r="http://schemas.openxmlformats.org/officeDocument/2006/relationships" xmlns:w14="http://schemas.microsoft.com/office/word/2010/wordml">
-              <w:rPr>
-                <w:rFonts w:ascii="Arial" w:hAnsi="Arial" w:eastAsia="Arial" w:cs="Arial"/>
-                <w:i w:val="false"/>
-                <w:b w:val="false"/>
-                <w:u w:val="none"/>
-                <w:sz w:val="18"/>
-                <w:szCs w:val="18"/>
-                <w:color w:val="000000"/>
-              </w:rPr>
-              <w:t xml:space="preserve">326</w:t>
-            </w:r>
-          </w:p>
-        </w:tc>
-        <w:tc>
-          <w:tcPr>
-            <w:tcBorders>
-              <w:bottom w:val="none" w:sz="0" w:space="0" w:color="000000"/>
-              <w:top w:val="none" w:sz="0" w:space="0" w:color="000000"/>
-              <w:left w:val="none" w:sz="0" w:space="0" w:color="000000"/>
-              <w:right w:val="none" w:sz="0" w:space="0" w:color="000000"/>
-            </w:tcBorders>
-            <w:shd w:val="clear" w:color="auto" w:fill="FFFFFF"/>
-            <w:tcMar>
-              <w:top w:w="0" w:type="dxa"/>
-              <w:bottom w:w="0" w:type="dxa"/>
-              <w:left w:w="0" w:type="dxa"/>
-              <w:right w:w="0" w:type="dxa"/>
-            </w:tcMar>
-            <w:vAlign w:val="center"/>
-          </w:tcPr>
-          <w:p>
-            <w:pPr>
-              <w:pStyle w:val="Normal"/>
-              <w:jc w:val="right"/>
-              <w:pBdr>
-                <w:bottom w:val="none" w:sz="0" w:space="0" w:color="000000"/>
-                <w:top w:val="none" w:sz="0" w:space="0" w:color="000000"/>
-                <w:left w:val="none" w:sz="0" w:space="0" w:color="000000"/>
-                <w:right w:val="none" w:sz="0" w:space="0" w:color="000000"/>
-              </w:pBdr>
-              <w:spacing w:after="100" w:before="100" w:line="240"/>
-              <w:ind w:left="100" w:right="100" w:firstLine="0" w:firstLineChars="0"/>
-            </w:pPr>
-            <w:r xmlns:w="http://schemas.openxmlformats.org/wordprocessingml/2006/main" xmlns:wp="http://schemas.openxmlformats.org/drawingml/2006/wordprocessingDrawing" xmlns:r="http://schemas.openxmlformats.org/officeDocument/2006/relationships" xmlns:w14="http://schemas.microsoft.com/office/word/2010/wordml">
-              <w:rPr>
-                <w:rFonts w:ascii="Arial" w:hAnsi="Arial" w:eastAsia="Arial" w:cs="Arial"/>
-                <w:i w:val="false"/>
-                <w:b w:val="false"/>
-                <w:u w:val="none"/>
-                <w:sz w:val="18"/>
-                <w:szCs w:val="18"/>
-                <w:color w:val="000000"/>
-              </w:rPr>
-              <w:t xml:space="preserve">8,274</w:t>
+              <w:t xml:space="preserve">6,278</w:t>
+            </w:r>
+          </w:p>
+        </w:tc>
+        <w:tc>
+          <w:tcPr>
+            <w:tcBorders>
+              <w:bottom w:val="none" w:sz="0" w:space="0" w:color="000000"/>
+              <w:top w:val="none" w:sz="0" w:space="0" w:color="000000"/>
+              <w:left w:val="none" w:sz="0" w:space="0" w:color="000000"/>
+              <w:right w:val="none" w:sz="0" w:space="0" w:color="000000"/>
+            </w:tcBorders>
+            <w:shd w:val="clear" w:color="auto" w:fill="FFFFFF"/>
+            <w:tcMar>
+              <w:top w:w="0" w:type="dxa"/>
+              <w:bottom w:w="0" w:type="dxa"/>
+              <w:left w:w="0" w:type="dxa"/>
+              <w:right w:w="0" w:type="dxa"/>
+            </w:tcMar>
+            <w:vAlign w:val="center"/>
+          </w:tcPr>
+          <w:p>
+            <w:pPr>
+              <w:pStyle w:val="Normal"/>
+              <w:jc w:val="right"/>
+              <w:pBdr>
+                <w:bottom w:val="none" w:sz="0" w:space="0" w:color="000000"/>
+                <w:top w:val="none" w:sz="0" w:space="0" w:color="000000"/>
+                <w:left w:val="none" w:sz="0" w:space="0" w:color="000000"/>
+                <w:right w:val="none" w:sz="0" w:space="0" w:color="000000"/>
+              </w:pBdr>
+              <w:spacing w:after="100" w:before="100" w:line="240"/>
+              <w:ind w:left="100" w:right="100" w:firstLine="0" w:firstLineChars="0"/>
+            </w:pPr>
+            <w:r xmlns:w="http://schemas.openxmlformats.org/wordprocessingml/2006/main" xmlns:wp="http://schemas.openxmlformats.org/drawingml/2006/wordprocessingDrawing" xmlns:r="http://schemas.openxmlformats.org/officeDocument/2006/relationships" xmlns:w14="http://schemas.microsoft.com/office/word/2010/wordml">
+              <w:rPr>
+                <w:rFonts w:ascii="Arial" w:hAnsi="Arial" w:eastAsia="Arial" w:cs="Arial"/>
+                <w:i w:val="false"/>
+                <w:b w:val="false"/>
+                <w:u w:val="none"/>
+                <w:sz w:val="18"/>
+                <w:szCs w:val="18"/>
+                <w:color w:val="000000"/>
+              </w:rPr>
+              <w:t xml:space="preserve">324</w:t>
+            </w:r>
+          </w:p>
+        </w:tc>
+        <w:tc>
+          <w:tcPr>
+            <w:tcBorders>
+              <w:bottom w:val="none" w:sz="0" w:space="0" w:color="000000"/>
+              <w:top w:val="none" w:sz="0" w:space="0" w:color="000000"/>
+              <w:left w:val="none" w:sz="0" w:space="0" w:color="000000"/>
+              <w:right w:val="none" w:sz="0" w:space="0" w:color="000000"/>
+            </w:tcBorders>
+            <w:shd w:val="clear" w:color="auto" w:fill="FFFFFF"/>
+            <w:tcMar>
+              <w:top w:w="0" w:type="dxa"/>
+              <w:bottom w:w="0" w:type="dxa"/>
+              <w:left w:w="0" w:type="dxa"/>
+              <w:right w:w="0" w:type="dxa"/>
+            </w:tcMar>
+            <w:vAlign w:val="center"/>
+          </w:tcPr>
+          <w:p>
+            <w:pPr>
+              <w:pStyle w:val="Normal"/>
+              <w:jc w:val="right"/>
+              <w:pBdr>
+                <w:bottom w:val="none" w:sz="0" w:space="0" w:color="000000"/>
+                <w:top w:val="none" w:sz="0" w:space="0" w:color="000000"/>
+                <w:left w:val="none" w:sz="0" w:space="0" w:color="000000"/>
+                <w:right w:val="none" w:sz="0" w:space="0" w:color="000000"/>
+              </w:pBdr>
+              <w:spacing w:after="100" w:before="100" w:line="240"/>
+              <w:ind w:left="100" w:right="100" w:firstLine="0" w:firstLineChars="0"/>
+            </w:pPr>
+            <w:r xmlns:w="http://schemas.openxmlformats.org/wordprocessingml/2006/main" xmlns:wp="http://schemas.openxmlformats.org/drawingml/2006/wordprocessingDrawing" xmlns:r="http://schemas.openxmlformats.org/officeDocument/2006/relationships" xmlns:w14="http://schemas.microsoft.com/office/word/2010/wordml">
+              <w:rPr>
+                <w:rFonts w:ascii="Arial" w:hAnsi="Arial" w:eastAsia="Arial" w:cs="Arial"/>
+                <w:i w:val="false"/>
+                <w:b w:val="false"/>
+                <w:u w:val="none"/>
+                <w:sz w:val="18"/>
+                <w:szCs w:val="18"/>
+                <w:color w:val="000000"/>
+              </w:rPr>
+              <w:t xml:space="preserve">8,260</w:t>
             </w:r>
           </w:p>
         </w:tc>
@@ -17749,7 +17761,7 @@
                 <w:szCs w:val="18"/>
                 <w:color w:val="000000"/>
               </w:rPr>
-              <w:t xml:space="preserve">55,353</w:t>
+              <w:t xml:space="preserve">55,308</w:t>
             </w:r>
           </w:p>
         </w:tc>
@@ -17793,7 +17805,7 @@
                 <w:szCs w:val="18"/>
                 <w:color w:val="000000"/>
               </w:rPr>
-              <w:t xml:space="preserve">8,729</w:t>
+              <w:t xml:space="preserve">8,719</w:t>
             </w:r>
           </w:p>
         </w:tc>
@@ -17837,7 +17849,7 @@
                 <w:szCs w:val="18"/>
                 <w:color w:val="000000"/>
               </w:rPr>
-              <w:t xml:space="preserve">118,856</w:t>
+              <w:t xml:space="preserve">118,801</w:t>
             </w:r>
           </w:p>
         </w:tc>
@@ -21835,7 +21847,7 @@
         <w:pStyle w:val="BodyText"/>
       </w:pPr>
       <w:r>
-        <w:t xml:space="preserve">The HESTIA database construction was able to gather physicochemical properties required for freshwater aquatic toxicity potential characterization in USEtox for 13680 chemicals. Additionally, toxicological records for the defined substance groups Antibiotic, Antiviral, Other inorganic chemicals, Other organic chemicals, PPCP, Pesticide, Pharmaceutical, and Unknown with 1322, 1, 4646, 20743, 2531, 103946, 4220, and 350 records, respectively across 84, 1, 206, 2536, 72, 1846, 215, and 32 substances, respectively (Table</w:t>
+        <w:t xml:space="preserve">The HESTIA database construction was able to gather physicochemical properties required for freshwater aquatic toxicity potential characterization in USEtox for 13680 chemicals. Additionally, toxicological records for the defined substance groups Antibiotic, Antiviral, Other inorganic chemicals, Other organic chemicals, PPCP, Pesticide, Pharmaceutical, and Unknown with 1322, 1, 4646, 20743, 2531, 103891, 4220, and 350 records, respectively across 84, 1, 206, 2536, 72, 1846, 215, and 32 substances, respectively (Table</w:t>
       </w:r>
       <w:r>
         <w:t xml:space="preserve"> </w:t>
@@ -22862,7 +22874,7 @@
                 <w:szCs w:val="18"/>
                 <w:color w:val="000000"/>
               </w:rPr>
-              <w:t xml:space="preserve">103,946</w:t>
+              <w:t xml:space="preserve">103,891</w:t>
             </w:r>
           </w:p>
         </w:tc>
@@ -23276,7 +23288,7 @@
                 <w:szCs w:val="18"/>
                 <w:color w:val="000000"/>
               </w:rPr>
-              <w:t xml:space="preserve">137,759</w:t>
+              <w:t xml:space="preserve">137,704</w:t>
             </w:r>
           </w:p>
         </w:tc>
@@ -23363,10 +23375,30 @@
         </m:sSub>
       </m:oMath>
       <w:r>
-        <w:t xml:space="preserve"> </w:t>
-      </w:r>
-      <w:r>
-        <w:t xml:space="preserve">and 4748</w:t>
+        <w:t xml:space="preserve">-values out of 4992 chemicals. Moreover, we calculate HC50</w:t>
+      </w:r>
+      <m:oMath>
+        <m:sSub>
+          <m:e>
+            <m:r>
+              <m:t>​</m:t>
+            </m:r>
+          </m:e>
+          <m:sub>
+            <m:r>
+              <m:t>E</m:t>
+            </m:r>
+            <m:r>
+              <m:t>C</m:t>
+            </m:r>
+            <m:r>
+              <m:t>50</m:t>
+            </m:r>
+          </m:sub>
+        </m:sSub>
+      </m:oMath>
+      <w:r>
+        <w:t xml:space="preserve">-values (denoted</w:t>
       </w:r>
       <w:r>
         <w:t xml:space="preserve"> </w:t>
@@ -23419,7 +23451,19 @@
         </m:sSub>
       </m:oMath>
       <w:r>
-        <w:t xml:space="preserve">-values out of 4992 chemicals.</w:t>
+        <w:t xml:space="preserve"> </w:t>
+      </w:r>
+      <w:r>
+        <w:t xml:space="preserve">in</w:t>
+      </w:r>
+      <w:r>
+        <w:t xml:space="preserve"> </w:t>
+      </w:r>
+      <w:r>
+        <w:t xml:space="preserve">Fantke (2017)</w:t>
+      </w:r>
+      <w:r>
+        <w:t xml:space="preserve">) according to the former effect factor standard in USEtox 2.1 for 4748.</w:t>
       </w:r>
     </w:p>
     <w:p>
@@ -25322,7 +25366,7 @@
                     <m:t>Q</m:t>
                   </m:r>
                   <m:r>
-                    <m:t>2.5</m:t>
+                    <m:t>97.5</m:t>
                   </m:r>
                   <m:r>
                     <m:rPr>
@@ -25334,7 +25378,7 @@
                     <m:t>Q</m:t>
                   </m:r>
                   <m:r>
-                    <m:t>97.5</m:t>
+                    <m:t>2.5</m:t>
                   </m:r>
                 </m:e>
               </m:d>
@@ -25520,11 +25564,11 @@
         <w:tblLook w:firstRow="1" w:lastRow="0" w:firstColumn="0" w:lastColumn="0" w:noHBand="0" w:noVBand="1"/>
       </w:tblPr>
       <w:tblGrid>
-        <w:gridCol w:w="1695"/>
-        <w:gridCol w:w="1573"/>
         <w:gridCol w:w="1573"/>
         <w:gridCol w:w="1451"/>
-        <w:gridCol w:w="1328"/>
+        <w:gridCol w:w="1451"/>
+        <w:gridCol w:w="1206"/>
+        <w:gridCol w:w="1389"/>
       </w:tblGrid>
       <w:tr>
         <w:trPr>
@@ -25755,7 +25799,7 @@
       </w:tr>
       <w:tr>
         <w:trPr>
-          <w:trHeight w:val="572" w:hRule="auto"/>
+          <w:trHeight w:val="600" w:hRule="auto"/>
         </w:trPr>
         body1
         <w:tc>
@@ -25798,7 +25842,7 @@
                 <w:szCs w:val="18"/>
                 <w:color w:val="000000"/>
               </w:rPr>
-              <w:t xml:space="preserve">0.001297884</w:t>
+              <w:t xml:space="preserve">0.03803216</w:t>
             </w:r>
           </w:p>
         </w:tc>
@@ -25842,7 +25886,7 @@
                 <w:szCs w:val="18"/>
                 <w:color w:val="000000"/>
               </w:rPr>
-              <w:t xml:space="preserve">0.02418837</w:t>
+              <w:t xml:space="preserve">0.4564288</w:t>
             </w:r>
           </w:p>
         </w:tc>
@@ -25886,7 +25930,7 @@
                 <w:szCs w:val="18"/>
                 <w:color w:val="000000"/>
               </w:rPr>
-              <w:t xml:space="preserve">0.05767863</w:t>
+              <w:t xml:space="preserve">0.7829059</w:t>
             </w:r>
           </w:p>
         </w:tc>
@@ -25930,7 +25974,7 @@
                 <w:szCs w:val="18"/>
                 <w:color w:val="000000"/>
               </w:rPr>
-              <w:t xml:space="preserve">0.1683345</w:t>
+              <w:t xml:space="preserve">1.69308</w:t>
             </w:r>
           </w:p>
         </w:tc>
@@ -25974,7 +26018,7 @@
                 <w:szCs w:val="18"/>
                 <w:color w:val="000000"/>
               </w:rPr>
-              <w:t xml:space="preserve">81.17155</w:t>
+              <w:t xml:space="preserve">2,798.735</w:t>
             </w:r>
           </w:p>
         </w:tc>

</xml_diff>

<commit_message>
Updated the NLS model with Monte Carlo runs for uncertainty
</commit_message>
<xml_diff>
--- a/HESTIA_Uncertainty_Analysis.docx
+++ b/HESTIA_Uncertainty_Analysis.docx
@@ -113,7 +113,7 @@
         <w:pStyle w:val="Date"/>
       </w:pPr>
       <w:r>
-        <w:t xml:space="preserve">2023-06-12</w:t>
+        <w:t xml:space="preserve">2023-06-15</w:t>
       </w:r>
     </w:p>
     <w:p>
@@ -23468,7 +23468,27 @@
     </w:p>
     <w:p>
       <w:pPr>
-        <w:pStyle w:val="BodyText"/>
+        <w:pStyle w:val="SourceCode"/>
+      </w:pPr>
+      <w:r>
+        <w:rPr>
+          <w:rStyle w:val="VerbatimChar"/>
+        </w:rPr>
+        <w:t xml:space="preserve">##    user  system elapsed </w:t>
+      </w:r>
+      <w:r>
+        <w:br/>
+      </w:r>
+      <w:r>
+        <w:rPr>
+          <w:rStyle w:val="VerbatimChar"/>
+        </w:rPr>
+        <w:t xml:space="preserve">##  754.39   32.50  810.45</w:t>
+      </w:r>
+    </w:p>
+    <w:p>
+      <w:pPr>
+        <w:pStyle w:val="FirstParagraph"/>
       </w:pPr>
       <w:r>
         <w:t xml:space="preserve">When taking the weighted means approach and fit a nonlinear least-squares model to the database, 1187 chemicals have enough data to calculate</w:t>
@@ -25568,7 +25588,7 @@
         <w:gridCol w:w="1451"/>
         <w:gridCol w:w="1451"/>
         <w:gridCol w:w="1206"/>
-        <w:gridCol w:w="1389"/>
+        <w:gridCol w:w="1328"/>
       </w:tblGrid>
       <w:tr>
         <w:trPr>
@@ -25799,7 +25819,7 @@
       </w:tr>
       <w:tr>
         <w:trPr>
-          <w:trHeight w:val="600" w:hRule="auto"/>
+          <w:trHeight w:val="572" w:hRule="auto"/>
         </w:trPr>
         body1
         <w:tc>
@@ -26018,7 +26038,7 @@
                 <w:szCs w:val="18"/>
                 <w:color w:val="000000"/>
               </w:rPr>
-              <w:t xml:space="preserve">2,798.735</w:t>
+              <w:t xml:space="preserve">410.8477</w:t>
             </w:r>
           </w:p>
         </w:tc>
@@ -32633,73 +32653,230 @@
       <w:r>
         <w:t xml:space="preserve">. Within every species-specific data point that builds the SSD curve are uncertainties that have so far not been assessed. as a starting point, every toxicological effect value is generated from multiple data points and is presented as an average effect, at an endpoint, per unit of measurement. Throughout this study, each effect value has also been extrapolated from original endpoint to EC10eq using extrapolation factors that comes with CI/uncertainties as well and downstream calculations produce average species-specific averages with, at some points substantial ranges, more uncertainties.</w:t>
       </w:r>
+      <w:r>
+        <w:br/>
+      </w:r>
+      <w:r>
+        <w:t xml:space="preserve">One key difference between the methodology recommended by Owsianiak et al., -</w:t>
+      </w:r>
+      <w:r>
+        <w:t xml:space="preserve">(</w:t>
+      </w:r>
+      <w:r>
+        <w:rPr>
+          <w:bCs/>
+          <w:b/>
+        </w:rPr>
+        <w:t xml:space="preserve">Owsianiak2019?</w:t>
+      </w:r>
+      <w:r>
+        <w:t xml:space="preserve">)</w:t>
+      </w:r>
+      <w:r>
+        <w:t xml:space="preserve">, where</w:t>
+      </w:r>
+      <w:r>
+        <w:t xml:space="preserve"> </w:t>
+      </w:r>
+      <m:oMath>
+        <m:acc>
+          <m:accPr>
+            <m:chr m:val="̂"/>
+          </m:accPr>
+          <m:e>
+            <m:r>
+              <m:t>μ</m:t>
+            </m:r>
+          </m:e>
+        </m:acc>
+      </m:oMath>
+      <w:r>
+        <w:t xml:space="preserve"> </w:t>
+      </w:r>
+      <w:r>
+        <w:t xml:space="preserve">and</w:t>
+      </w:r>
+      <w:r>
+        <w:t xml:space="preserve"> </w:t>
+      </w:r>
+      <m:oMath>
+        <m:acc>
+          <m:accPr>
+            <m:chr m:val="̂"/>
+          </m:accPr>
+          <m:e>
+            <m:r>
+              <m:t>σ</m:t>
+            </m:r>
+          </m:e>
+        </m:acc>
+      </m:oMath>
+      <w:r>
+        <w:t xml:space="preserve"> </w:t>
+      </w:r>
+      <w:r>
+        <w:t xml:space="preserve">are the parameters used to generate</w:t>
+      </w:r>
+      <w:r>
+        <w:t xml:space="preserve"> </w:t>
+      </w:r>
+      <m:oMath>
+        <m:r>
+          <m:t>l</m:t>
+        </m:r>
+        <m:r>
+          <m:t>o</m:t>
+        </m:r>
+        <m:r>
+          <m:t>g</m:t>
+        </m:r>
+        <m:d>
+          <m:dPr>
+            <m:begChr m:val="("/>
+            <m:endChr m:val=")"/>
+            <m:sepChr m:val=""/>
+            <m:grow/>
+          </m:dPr>
+          <m:e>
+            <m:r>
+              <m:t>H</m:t>
+            </m:r>
+            <m:r>
+              <m:t>C</m:t>
+            </m:r>
+            <m:sSub>
+              <m:e>
+                <m:r>
+                  <m:t>20</m:t>
+                </m:r>
+              </m:e>
+              <m:sub>
+                <m:r>
+                  <m:t>E</m:t>
+                </m:r>
+                <m:r>
+                  <m:t>C</m:t>
+                </m:r>
+                <m:sSup>
+                  <m:e>
+                    <m:r>
+                      <m:t>10</m:t>
+                    </m:r>
+                  </m:e>
+                  <m:sup>
+                    <m:r>
+                      <m:t>e</m:t>
+                    </m:r>
+                    <m:r>
+                      <m:t>q</m:t>
+                    </m:r>
+                  </m:sup>
+                </m:sSup>
+              </m:sub>
+            </m:sSub>
+          </m:e>
+        </m:d>
+      </m:oMath>
+      <w:r>
+        <w:t xml:space="preserve">,</w:t>
+      </w:r>
+      <w:r>
+        <w:t xml:space="preserve"> </w:t>
+      </w:r>
+      <w:r>
+        <w:t xml:space="preserve">and how the uncertainty analysis in the current article is performed is that we apply weighted means to species data when calculating chemical-specific</w:t>
+      </w:r>
+      <w:r>
+        <w:t xml:space="preserve"> </w:t>
+      </w:r>
+      <m:oMath>
+        <m:r>
+          <m:t>l</m:t>
+        </m:r>
+        <m:r>
+          <m:t>o</m:t>
+        </m:r>
+        <m:r>
+          <m:t>g</m:t>
+        </m:r>
+        <m:d>
+          <m:dPr>
+            <m:begChr m:val="("/>
+            <m:endChr m:val=")"/>
+            <m:sepChr m:val=""/>
+            <m:grow/>
+          </m:dPr>
+          <m:e>
+            <m:r>
+              <m:t>H</m:t>
+            </m:r>
+            <m:r>
+              <m:t>C</m:t>
+            </m:r>
+            <m:sSub>
+              <m:e>
+                <m:r>
+                  <m:t>20</m:t>
+                </m:r>
+              </m:e>
+              <m:sub>
+                <m:r>
+                  <m:t>E</m:t>
+                </m:r>
+                <m:r>
+                  <m:t>C</m:t>
+                </m:r>
+                <m:sSup>
+                  <m:e>
+                    <m:r>
+                      <m:t>10</m:t>
+                    </m:r>
+                  </m:e>
+                  <m:sup>
+                    <m:r>
+                      <m:t>e</m:t>
+                    </m:r>
+                    <m:r>
+                      <m:t>q</m:t>
+                    </m:r>
+                  </m:sup>
+                </m:sSup>
+              </m:sub>
+            </m:sSub>
+          </m:e>
+        </m:d>
+      </m:oMath>
+      <w:r>
+        <w:t xml:space="preserve">. Data availability and spread affects M_{i} and S_{i}, which is subsequently fed into an nls model based on the cumulative distribution function (10). This approach enables us to capture the variability in species-specific means.</w:t>
+      </w:r>
+      <w:r>
+        <w:t xml:space="preserve"> </w:t>
+      </w:r>
+      <w:r>
+        <w:t xml:space="preserve">- Compare to the methodology applied in</w:t>
+      </w:r>
+      <w:r>
+        <w:t xml:space="preserve"> </w:t>
+      </w:r>
+      <w:r>
+        <w:t xml:space="preserve">(Aurisano et al. 2023)</w:t>
+      </w:r>
+      <w:r>
+        <w:br/>
+      </w:r>
+      <w:r>
+        <w:t xml:space="preserve">- Few chemicals have a rich data from multiple tests per species.</w:t>
+      </w:r>
+      <w:r>
+        <w:br/>
+      </w:r>
+      <w:r>
+        <w:t xml:space="preserve">- We need more data - for characterization purposes toxicological testing needs to be performed across more species from a more diverse set of taxonomic groups. Especially since more data == higher accuracy of the predicted CRF value.</w:t>
+      </w:r>
     </w:p>
     <w:p>
       <w:pPr>
-        <w:numPr>
-          <w:ilvl w:val="0"/>
-          <w:numId w:val="1002"/>
-        </w:numPr>
-        <w:pStyle w:val="Compact"/>
-      </w:pPr>
-      <w:r>
-        <w:t xml:space="preserve">Acknowledge that we apply weighted means to the SSD curve calculations where we fit the nls-model.</w:t>
-      </w:r>
-      <w:r>
-        <w:br/>
-      </w:r>
-    </w:p>
-    <w:p>
-      <w:pPr>
-        <w:numPr>
-          <w:ilvl w:val="0"/>
-          <w:numId w:val="1002"/>
-        </w:numPr>
-        <w:pStyle w:val="Compact"/>
-      </w:pPr>
-      <w:r>
-        <w:t xml:space="preserve">Compare to the methodology applied in</w:t>
-      </w:r>
-      <w:r>
-        <w:t xml:space="preserve"> </w:t>
-      </w:r>
-      <w:r>
-        <w:t xml:space="preserve">(Aurisano et al. 2023)</w:t>
-      </w:r>
-      <w:r>
-        <w:br/>
-      </w:r>
-    </w:p>
-    <w:p>
-      <w:pPr>
-        <w:numPr>
-          <w:ilvl w:val="0"/>
-          <w:numId w:val="1002"/>
-        </w:numPr>
-        <w:pStyle w:val="Compact"/>
-      </w:pPr>
-      <w:r>
-        <w:t xml:space="preserve">Few chemicals have a rich data from multiple tests per species.</w:t>
-      </w:r>
-      <w:r>
-        <w:br/>
-      </w:r>
-    </w:p>
-    <w:p>
-      <w:pPr>
-        <w:numPr>
-          <w:ilvl w:val="0"/>
-          <w:numId w:val="1002"/>
-        </w:numPr>
-        <w:pStyle w:val="Compact"/>
-      </w:pPr>
-      <w:r>
-        <w:t xml:space="preserve">We need more data - for characterization purposes toxicological testing needs to be performed across more species from a more diverse set of taxonomic groups. Especially since more data == higher accuracy of the predicted CRF value.</w:t>
-      </w:r>
-    </w:p>
-    <w:p>
-      <w:pPr>
-        <w:pStyle w:val="FirstParagraph"/>
+        <w:pStyle w:val="BodyText"/>
       </w:pPr>
       <w:r>
         <w:rPr>
@@ -34162,82 +34339,6 @@
       </w:pPr>
     </w:lvl>
   </w:abstractNum>
-  <w:abstractNum w:abstractNumId="991">
-    <w:nsid w:val="A991"/>
-    <w:multiLevelType w:val="multilevel"/>
-    <w:lvl w:ilvl="0">
-      <w:numFmt w:val="bullet"/>
-      <w:lvlText w:val="•"/>
-      <w:lvlJc w:val="left"/>
-      <w:pPr>
-        <w:ind w:left="720" w:hanging="480"/>
-      </w:pPr>
-    </w:lvl>
-    <w:lvl w:ilvl="1">
-      <w:numFmt w:val="bullet"/>
-      <w:lvlText w:val="–"/>
-      <w:lvlJc w:val="left"/>
-      <w:pPr>
-        <w:ind w:left="1440" w:hanging="480"/>
-      </w:pPr>
-    </w:lvl>
-    <w:lvl w:ilvl="2">
-      <w:numFmt w:val="bullet"/>
-      <w:lvlText w:val="•"/>
-      <w:lvlJc w:val="left"/>
-      <w:pPr>
-        <w:ind w:left="2160" w:hanging="480"/>
-      </w:pPr>
-    </w:lvl>
-    <w:lvl w:ilvl="3">
-      <w:numFmt w:val="bullet"/>
-      <w:lvlText w:val="–"/>
-      <w:lvlJc w:val="left"/>
-      <w:pPr>
-        <w:ind w:left="2880" w:hanging="480"/>
-      </w:pPr>
-    </w:lvl>
-    <w:lvl w:ilvl="4">
-      <w:numFmt w:val="bullet"/>
-      <w:lvlText w:val="•"/>
-      <w:lvlJc w:val="left"/>
-      <w:pPr>
-        <w:ind w:left="3600" w:hanging="480"/>
-      </w:pPr>
-    </w:lvl>
-    <w:lvl w:ilvl="5">
-      <w:numFmt w:val="bullet"/>
-      <w:lvlText w:val="–"/>
-      <w:lvlJc w:val="left"/>
-      <w:pPr>
-        <w:ind w:left="4320" w:hanging="480"/>
-      </w:pPr>
-    </w:lvl>
-    <w:lvl w:ilvl="6">
-      <w:numFmt w:val="bullet"/>
-      <w:lvlText w:val="•"/>
-      <w:lvlJc w:val="left"/>
-      <w:pPr>
-        <w:ind w:left="5040" w:hanging="480"/>
-      </w:pPr>
-    </w:lvl>
-    <w:lvl w:ilvl="7">
-      <w:numFmt w:val="bullet"/>
-      <w:lvlText w:val="–"/>
-      <w:lvlJc w:val="left"/>
-      <w:pPr>
-        <w:ind w:left="5760" w:hanging="480"/>
-      </w:pPr>
-    </w:lvl>
-    <w:lvl w:ilvl="8">
-      <w:numFmt w:val="bullet"/>
-      <w:lvlText w:val="•"/>
-      <w:lvlJc w:val="left"/>
-      <w:pPr>
-        <w:ind w:left="6480" w:hanging="480"/>
-      </w:pPr>
-    </w:lvl>
-  </w:abstractNum>
   <w:num w:numId="1000">
     <w:abstractNumId w:val="990"/>
   </w:num>
@@ -34270,9 +34371,6 @@
     <w:lvlOverride w:ilvl="8">
       <w:startOverride w:val="1"/>
     </w:lvlOverride>
-  </w:num>
-  <w:num w:numId="1002">
-    <w:abstractNumId w:val="991"/>
   </w:num>
 </w:numbering>
 </file>

</xml_diff>